<commit_message>
Update the sop of wireless_switch
</commit_message>
<xml_diff>
--- a/sop/wireless_switch/Wireless auto switch base on AP repeater.docx
+++ b/sop/wireless_switch/Wireless auto switch base on AP repeater.docx
@@ -15,6 +15,8 @@
       </w:pPr>
       <w:bookmarkStart w:id="0" w:name="_Toc477251951"/>
       <w:bookmarkStart w:id="1" w:name="_Toc4206476"/>
+      <w:bookmarkStart w:id="2" w:name="_GoBack"/>
+      <w:bookmarkEnd w:id="2"/>
     </w:p>
     <w:p>
       <w:pPr>
@@ -383,7 +385,7 @@
           <w:szCs w:val="24"/>
         </w:rPr>
       </w:pPr>
-      <w:bookmarkStart w:id="2" w:name="_Toc369880176"/>
+      <w:bookmarkStart w:id="3" w:name="_Toc369880176"/>
       <w:r>
         <w:rPr>
           <w:rFonts w:ascii="Times New Roman" w:eastAsia="新細明體" w:hAnsi="Times New Roman" w:cs="Times New Roman"/>
@@ -804,7 +806,7 @@
           </w:p>
         </w:tc>
       </w:tr>
-      <w:bookmarkEnd w:id="2"/>
+      <w:bookmarkEnd w:id="3"/>
     </w:tbl>
     <w:p>
       <w:pPr>
@@ -1251,6 +1253,94 @@
           <w:rFonts w:ascii="Times New Roman" w:hAnsi="Times New Roman" w:cs="Times New Roman"/>
         </w:rPr>
         <w:t>)</w:t>
+      </w:r>
+    </w:p>
+    <w:p>
+      <w:pPr>
+        <w:widowControl/>
+        <w:rPr>
+          <w:rFonts w:ascii="Times New Roman" w:hAnsi="Times New Roman" w:cs="Times New Roman"/>
+        </w:rPr>
+      </w:pPr>
+      <w:r>
+        <w:rPr>
+          <w:rFonts w:ascii="Times New Roman" w:hAnsi="Times New Roman" w:cs="Times New Roman"/>
+        </w:rPr>
+        <w:br w:type="page"/>
+      </w:r>
+    </w:p>
+    <w:p>
+      <w:pPr>
+        <w:widowControl/>
+        <w:rPr>
+          <w:rFonts w:ascii="Times New Roman" w:hAnsi="Times New Roman" w:cs="Times New Roman" w:hint="eastAsia"/>
+        </w:rPr>
+      </w:pPr>
+      <w:r>
+        <w:rPr>
+          <w:rFonts w:ascii="Times New Roman" w:hAnsi="Times New Roman" w:cs="Times New Roman" w:hint="eastAsia"/>
+        </w:rPr>
+        <w:lastRenderedPageBreak/>
+        <w:t>System Structure:</w:t>
+      </w:r>
+    </w:p>
+    <w:p>
+      <w:pPr>
+        <w:widowControl/>
+        <w:rPr>
+          <w:rFonts w:ascii="Times New Roman" w:hAnsi="Times New Roman" w:cs="Times New Roman"/>
+        </w:rPr>
+      </w:pPr>
+      <w:r>
+        <w:rPr>
+          <w:rFonts w:ascii="Times New Roman" w:hAnsi="Times New Roman" w:cs="Times New Roman"/>
+          <w:noProof/>
+        </w:rPr>
+        <w:drawing>
+          <wp:inline distT="0" distB="0" distL="0" distR="0" wp14:anchorId="35D5FCBA">
+            <wp:extent cx="5758205" cy="4222143"/>
+            <wp:effectExtent l="0" t="0" r="0" b="6985"/>
+            <wp:docPr id="30" name="圖片 30"/>
+            <wp:cNvGraphicFramePr>
+              <a:graphicFrameLocks xmlns:a="http://schemas.openxmlformats.org/drawingml/2006/main" noChangeAspect="1"/>
+            </wp:cNvGraphicFramePr>
+            <a:graphic xmlns:a="http://schemas.openxmlformats.org/drawingml/2006/main">
+              <a:graphicData uri="http://schemas.openxmlformats.org/drawingml/2006/picture">
+                <pic:pic xmlns:pic="http://schemas.openxmlformats.org/drawingml/2006/picture">
+                  <pic:nvPicPr>
+                    <pic:cNvPr id="0" name="Picture 2"/>
+                    <pic:cNvPicPr>
+                      <a:picLocks noChangeAspect="1" noChangeArrowheads="1"/>
+                    </pic:cNvPicPr>
+                  </pic:nvPicPr>
+                  <pic:blipFill>
+                    <a:blip r:embed="rId9" cstate="print">
+                      <a:extLst>
+                        <a:ext uri="{28A0092B-C50C-407E-A947-70E740481C1C}">
+                          <a14:useLocalDpi xmlns:a14="http://schemas.microsoft.com/office/drawing/2010/main" val="0"/>
+                        </a:ext>
+                      </a:extLst>
+                    </a:blip>
+                    <a:srcRect/>
+                    <a:stretch>
+                      <a:fillRect/>
+                    </a:stretch>
+                  </pic:blipFill>
+                  <pic:spPr bwMode="auto">
+                    <a:xfrm>
+                      <a:off x="0" y="0"/>
+                      <a:ext cx="5761524" cy="4224577"/>
+                    </a:xfrm>
+                    <a:prstGeom prst="rect">
+                      <a:avLst/>
+                    </a:prstGeom>
+                    <a:noFill/>
+                  </pic:spPr>
+                </pic:pic>
+              </a:graphicData>
+            </a:graphic>
+          </wp:inline>
+        </w:drawing>
       </w:r>
     </w:p>
     <w:p>
@@ -1663,7 +1753,7 @@
                     </pic:cNvPicPr>
                   </pic:nvPicPr>
                   <pic:blipFill>
-                    <a:blip r:embed="rId9">
+                    <a:blip r:embed="rId10">
                       <a:extLst>
                         <a:ext uri="{28A0092B-C50C-407E-A947-70E740481C1C}">
                           <a14:useLocalDpi xmlns:a14="http://schemas.microsoft.com/office/drawing/2010/main" val="0"/>
@@ -1717,7 +1807,7 @@
                     </pic:cNvPicPr>
                   </pic:nvPicPr>
                   <pic:blipFill>
-                    <a:blip r:embed="rId10">
+                    <a:blip r:embed="rId11">
                       <a:extLst>
                         <a:ext uri="{28A0092B-C50C-407E-A947-70E740481C1C}">
                           <a14:useLocalDpi xmlns:a14="http://schemas.microsoft.com/office/drawing/2010/main" val="0"/>
@@ -1934,7 +2024,7 @@
                     </pic:cNvPicPr>
                   </pic:nvPicPr>
                   <pic:blipFill>
-                    <a:blip r:embed="rId11">
+                    <a:blip r:embed="rId12">
                       <a:extLst>
                         <a:ext uri="{28A0092B-C50C-407E-A947-70E740481C1C}">
                           <a14:useLocalDpi xmlns:a14="http://schemas.microsoft.com/office/drawing/2010/main" val="0"/>
@@ -2147,7 +2237,7 @@
                     <pic:cNvPicPr/>
                   </pic:nvPicPr>
                   <pic:blipFill>
-                    <a:blip r:embed="rId12">
+                    <a:blip r:embed="rId13">
                       <a:extLst>
                         <a:ext uri="{28A0092B-C50C-407E-A947-70E740481C1C}">
                           <a14:useLocalDpi xmlns:a14="http://schemas.microsoft.com/office/drawing/2010/main" val="0"/>
@@ -2387,7 +2477,7 @@
                     </pic:cNvPicPr>
                   </pic:nvPicPr>
                   <pic:blipFill>
-                    <a:blip r:embed="rId13">
+                    <a:blip r:embed="rId14">
                       <a:extLst>
                         <a:ext uri="{28A0092B-C50C-407E-A947-70E740481C1C}">
                           <a14:useLocalDpi xmlns:a14="http://schemas.microsoft.com/office/drawing/2010/main" val="0"/>
@@ -2442,7 +2532,7 @@
     <w:p>
       <w:pPr>
         <w:rPr>
-          <w:rFonts w:ascii="Times New Roman" w:hAnsi="Times New Roman" w:cs="Times New Roman" w:hint="eastAsia"/>
+          <w:rFonts w:ascii="Times New Roman" w:hAnsi="Times New Roman" w:cs="Times New Roman"/>
         </w:rPr>
       </w:pPr>
       <w:r>
@@ -2655,7 +2745,6 @@
         </w:rPr>
         <w:t xml:space="preserve">Please input the Gateway. (Ex: </w:t>
       </w:r>
-      <w:bookmarkStart w:id="3" w:name="_GoBack"/>
       <w:r>
         <w:rPr>
           <w:rFonts w:ascii="Times New Roman" w:hAnsi="Times New Roman" w:cs="Times New Roman"/>
@@ -2677,7 +2766,6 @@
         </w:rPr>
         <w:t>.1</w:t>
       </w:r>
-      <w:bookmarkEnd w:id="3"/>
       <w:r>
         <w:rPr>
           <w:rFonts w:ascii="Times New Roman" w:hAnsi="Times New Roman" w:cs="Times New Roman"/>
@@ -2822,7 +2910,7 @@
                     </pic:cNvPicPr>
                   </pic:nvPicPr>
                   <pic:blipFill>
-                    <a:blip r:embed="rId14">
+                    <a:blip r:embed="rId15">
                       <a:extLst>
                         <a:ext uri="{28A0092B-C50C-407E-A947-70E740481C1C}">
                           <a14:useLocalDpi xmlns:a14="http://schemas.microsoft.com/office/drawing/2010/main" val="0"/>
@@ -3058,7 +3146,7 @@
                     </pic:cNvPicPr>
                   </pic:nvPicPr>
                   <pic:blipFill>
-                    <a:blip r:embed="rId15">
+                    <a:blip r:embed="rId16">
                       <a:extLst>
                         <a:ext uri="{28A0092B-C50C-407E-A947-70E740481C1C}">
                           <a14:useLocalDpi xmlns:a14="http://schemas.microsoft.com/office/drawing/2010/main" val="0"/>
@@ -3305,7 +3393,7 @@
                     </pic:cNvPicPr>
                   </pic:nvPicPr>
                   <pic:blipFill>
-                    <a:blip r:embed="rId16">
+                    <a:blip r:embed="rId17">
                       <a:extLst>
                         <a:ext uri="{28A0092B-C50C-407E-A947-70E740481C1C}">
                           <a14:useLocalDpi xmlns:a14="http://schemas.microsoft.com/office/drawing/2010/main" val="0"/>
@@ -3536,7 +3624,7 @@
                     </pic:cNvPicPr>
                   </pic:nvPicPr>
                   <pic:blipFill>
-                    <a:blip r:embed="rId17">
+                    <a:blip r:embed="rId18">
                       <a:extLst>
                         <a:ext uri="{28A0092B-C50C-407E-A947-70E740481C1C}">
                           <a14:useLocalDpi xmlns:a14="http://schemas.microsoft.com/office/drawing/2010/main" val="0"/>
@@ -3803,7 +3891,7 @@
                     </pic:cNvPicPr>
                   </pic:nvPicPr>
                   <pic:blipFill>
-                    <a:blip r:embed="rId18">
+                    <a:blip r:embed="rId19">
                       <a:extLst>
                         <a:ext uri="{28A0092B-C50C-407E-A947-70E740481C1C}">
                           <a14:useLocalDpi xmlns:a14="http://schemas.microsoft.com/office/drawing/2010/main" val="0"/>
@@ -8539,7 +8627,7 @@
 </file>
 
 <file path=customXml/itemProps1.xml><?xml version="1.0" encoding="utf-8"?>
-<ds:datastoreItem xmlns:ds="http://schemas.openxmlformats.org/officeDocument/2006/customXml" ds:itemID="{77423120-8735-4439-9086-5B71E4E344E1}">
+<ds:datastoreItem xmlns:ds="http://schemas.openxmlformats.org/officeDocument/2006/customXml" ds:itemID="{B1A22356-0C5D-4CE9-8175-49FF1EE20F9B}">
   <ds:schemaRefs>
     <ds:schemaRef ds:uri="http://schemas.openxmlformats.org/officeDocument/2006/bibliography"/>
   </ds:schemaRefs>

</xml_diff>